<commit_message>
Grammar check in images
</commit_message>
<xml_diff>
--- a/docs/design/odin_design_specification.docx
+++ b/docs/design/odin_design_specification.docx
@@ -44,6 +44,7 @@
                 <w:dataBinding w:prefixMappings="xmlns:ns0='http://schemas.openxmlformats.org/package/2006/metadata/core-properties' xmlns:ns1='http://purl.org/dc/elements/1.1/'" w:xpath="/ns0:coreProperties[1]/ns1:subject[1]" w:storeItemID="{6C3C8BC8-F283-45AE-878A-BAB7291924A1}"/>
                 <w:text/>
               </w:sdtPr>
+              <w:sdtEndPr/>
               <w:sdtContent>
                 <w:tc>
                   <w:tcPr>
@@ -306,8 +307,6 @@
           <w:r>
             <w:t>Contents</w:t>
           </w:r>
-          <w:bookmarkStart w:id="0" w:name="_GoBack"/>
-          <w:bookmarkEnd w:id="0"/>
         </w:p>
         <w:p>
           <w:pPr>
@@ -2594,7 +2593,7 @@
       <w:pPr>
         <w:pStyle w:val="Heading1"/>
       </w:pPr>
-      <w:bookmarkStart w:id="1" w:name="_Toc520107616"/>
+      <w:bookmarkStart w:id="0" w:name="_Toc520107616"/>
       <w:r>
         <w:lastRenderedPageBreak/>
         <w:t>ACRONYMS</w:t>
@@ -2602,7 +2601,7 @@
       <w:r>
         <w:t xml:space="preserve"> AND GLOSSARY</w:t>
       </w:r>
-      <w:bookmarkEnd w:id="1"/>
+      <w:bookmarkEnd w:id="0"/>
     </w:p>
     <w:p>
       <w:r>
@@ -2658,7 +2657,21 @@
         <w:rPr>
           <w:b/>
         </w:rPr>
-        <w:t>CRUD – Create, Read, Update, Delete:</w:t>
+        <w:t xml:space="preserve">CRUD – Create, Read, Update, </w:t>
+      </w:r>
+      <w:proofErr w:type="gramStart"/>
+      <w:r>
+        <w:rPr>
+          <w:b/>
+        </w:rPr>
+        <w:t>Delete</w:t>
+      </w:r>
+      <w:proofErr w:type="gramEnd"/>
+      <w:r>
+        <w:rPr>
+          <w:b/>
+        </w:rPr>
+        <w:t>:</w:t>
       </w:r>
       <w:r>
         <w:t xml:space="preserve"> I</w:t>
@@ -2813,31 +2826,39 @@
       <w:pPr>
         <w:pStyle w:val="Heading1"/>
       </w:pPr>
-      <w:bookmarkStart w:id="2" w:name="_Toc520107617"/>
+      <w:bookmarkStart w:id="1" w:name="_Toc520107617"/>
       <w:r>
         <w:lastRenderedPageBreak/>
         <w:t>INTRODUCTION</w:t>
       </w:r>
+      <w:bookmarkEnd w:id="1"/>
+    </w:p>
+    <w:p>
+      <w:pPr>
+        <w:pStyle w:val="Heading2"/>
+      </w:pPr>
+      <w:bookmarkStart w:id="2" w:name="_Ref520065922"/>
+      <w:bookmarkStart w:id="3" w:name="_Toc520107618"/>
+      <w:r>
+        <w:t>P</w:t>
+      </w:r>
+      <w:r>
+        <w:t>URPOSE</w:t>
+      </w:r>
       <w:bookmarkEnd w:id="2"/>
-    </w:p>
-    <w:p>
-      <w:pPr>
-        <w:pStyle w:val="Heading2"/>
-      </w:pPr>
-      <w:bookmarkStart w:id="3" w:name="_Ref520065922"/>
-      <w:bookmarkStart w:id="4" w:name="_Toc520107618"/>
-      <w:r>
-        <w:t>P</w:t>
-      </w:r>
-      <w:r>
-        <w:t>URPOSE</w:t>
-      </w:r>
       <w:bookmarkEnd w:id="3"/>
+    </w:p>
+    <w:p>
+      <w:r>
+        <w:t xml:space="preserve">This document is designed to be a reference to anyone interested in the overall architecture of the Odin </w:t>
+      </w:r>
+      <w:bookmarkStart w:id="4" w:name="_GoBack"/>
+      <w:r>
+        <w:t>appl</w:t>
+      </w:r>
       <w:bookmarkEnd w:id="4"/>
-    </w:p>
-    <w:p>
-      <w:r>
-        <w:t>This document is designed to be a reference to anyone interested in the overall architecture of the Odin application</w:t>
+      <w:r>
+        <w:t>ication</w:t>
       </w:r>
       <w:r>
         <w:t xml:space="preserve"> project</w:t>
@@ -4477,7 +4498,21 @@
         <w:rPr>
           <w:i/>
         </w:rPr>
-        <w:t>Requires a long-term commitment to a technology stack - a monolithic architecture forces you to be married to the technology stack (and in some cases, to a particular version of that technology) you chose at the start of development. With a monolithic application, can be difficult to incrementally adopt a newer technology. For example, let’s imagine that you chose the JVM. You have some language choices since as well as Java you can use other JVM languages that inter-operate nicely with Java such as Groovy and Scala. But components written in non-JVM languages do not have a place within your monolithic architecture. Also, if your application uses a platform framework that subsequently becomes obsolete then it can be challenging to incrementally migrate the application to a newer and better framework. It’s possible that to adopt a newer platform framework you have to rewrite the entire application, which is a risky undertaking.”</w:t>
+        <w:t xml:space="preserve">Requires a long-term commitment to a technology stack - a monolithic architecture forces you to be married to the technology stack (and in some cases, to a </w:t>
+      </w:r>
+      <w:proofErr w:type="gramStart"/>
+      <w:r>
+        <w:rPr>
+          <w:i/>
+        </w:rPr>
+        <w:t>particular version</w:t>
+      </w:r>
+      <w:proofErr w:type="gramEnd"/>
+      <w:r>
+        <w:rPr>
+          <w:i/>
+        </w:rPr>
+        <w:t xml:space="preserve"> of that technology) you chose at the start of development. With a monolithic application, can be difficult to incrementally adopt a newer technology. For example, let’s imagine that you chose the JVM. You have some language choices since as well as Java you can use other JVM languages that inter-operate nicely with Java such as Groovy and Scala. But components written in non-JVM languages do not have a place within your monolithic architecture. Also, if your application uses a platform framework that subsequently becomes obsolete then it can be challenging to incrementally migrate the application to a newer and better framework. It’s possible that to adopt a newer platform framework you have to rewrite the entire application, which is a risky undertaking.”</w:t>
       </w:r>
     </w:p>
     <w:p/>
@@ -5237,11 +5272,16 @@
       <w:r>
         <w:t xml:space="preserve">User Sign </w:t>
       </w:r>
+      <w:proofErr w:type="gramStart"/>
       <w:r>
         <w:t>I</w:t>
       </w:r>
       <w:r>
-        <w:t>n and</w:t>
+        <w:t>n</w:t>
+      </w:r>
+      <w:proofErr w:type="gramEnd"/>
+      <w:r>
+        <w:t xml:space="preserve"> and</w:t>
       </w:r>
       <w:r>
         <w:t xml:space="preserve"> Sign </w:t>
@@ -6042,10 +6082,10 @@
       </w:pPr>
       <w:r>
         <w:drawing>
-          <wp:inline distT="0" distB="0" distL="0" distR="0" wp14:anchorId="70079DD6" wp14:editId="6AD9B8C5">
-            <wp:extent cx="4505325" cy="3381002"/>
+          <wp:inline distT="0" distB="0" distL="0" distR="0" wp14:anchorId="47EC5374" wp14:editId="2B2D13B3">
+            <wp:extent cx="4482335" cy="3359888"/>
             <wp:effectExtent l="0" t="0" r="0" b="0"/>
-            <wp:docPr id="12" name="Picture 12"/>
+            <wp:docPr id="1" name="Picture 1"/>
             <wp:cNvGraphicFramePr>
               <a:graphicFrameLocks xmlns:a="http://schemas.openxmlformats.org/drawingml/2006/main" noChangeAspect="1"/>
             </wp:cNvGraphicFramePr>
@@ -6053,7 +6093,7 @@
               <a:graphicData uri="http://schemas.openxmlformats.org/drawingml/2006/picture">
                 <pic:pic xmlns:pic="http://schemas.openxmlformats.org/drawingml/2006/picture">
                   <pic:nvPicPr>
-                    <pic:cNvPr id="0" name="Picture 13"/>
+                    <pic:cNvPr id="0" name="Picture 1"/>
                     <pic:cNvPicPr>
                       <a:picLocks noChangeAspect="1" noChangeArrowheads="1"/>
                     </pic:cNvPicPr>
@@ -6074,7 +6114,7 @@
                   <pic:spPr bwMode="auto">
                     <a:xfrm>
                       <a:off x="0" y="0"/>
-                      <a:ext cx="4587393" cy="3442590"/>
+                      <a:ext cx="4540197" cy="3403260"/>
                     </a:xfrm>
                     <a:prstGeom prst="rect">
                       <a:avLst/>
@@ -6468,10 +6508,10 @@
       </w:pPr>
       <w:r>
         <w:drawing>
-          <wp:inline distT="0" distB="0" distL="0" distR="0" wp14:anchorId="34BA08C2" wp14:editId="44CE375C">
-            <wp:extent cx="3946905" cy="2571750"/>
-            <wp:effectExtent l="0" t="0" r="0" b="0"/>
-            <wp:docPr id="14" name="Picture 14"/>
+          <wp:inline distT="0" distB="0" distL="0" distR="0" wp14:anchorId="2BFAFA12" wp14:editId="60A4D7EB">
+            <wp:extent cx="3902149" cy="2542806"/>
+            <wp:effectExtent l="0" t="0" r="3175" b="0"/>
+            <wp:docPr id="2" name="Picture 2"/>
             <wp:cNvGraphicFramePr>
               <a:graphicFrameLocks xmlns:a="http://schemas.openxmlformats.org/drawingml/2006/main" noChangeAspect="1"/>
             </wp:cNvGraphicFramePr>
@@ -6479,7 +6519,7 @@
               <a:graphicData uri="http://schemas.openxmlformats.org/drawingml/2006/picture">
                 <pic:pic xmlns:pic="http://schemas.openxmlformats.org/drawingml/2006/picture">
                   <pic:nvPicPr>
-                    <pic:cNvPr id="0" name="Picture 17"/>
+                    <pic:cNvPr id="0" name="Picture 3"/>
                     <pic:cNvPicPr>
                       <a:picLocks noChangeAspect="1" noChangeArrowheads="1"/>
                     </pic:cNvPicPr>
@@ -6500,7 +6540,7 @@
                   <pic:spPr bwMode="auto">
                     <a:xfrm>
                       <a:off x="0" y="0"/>
-                      <a:ext cx="4013485" cy="2615133"/>
+                      <a:ext cx="3927330" cy="2559215"/>
                     </a:xfrm>
                     <a:prstGeom prst="rect">
                       <a:avLst/>
@@ -6595,10 +6635,10 @@
       </w:pPr>
       <w:r>
         <w:drawing>
-          <wp:inline distT="0" distB="0" distL="0" distR="0" wp14:anchorId="328526AE" wp14:editId="04EDAD1F">
-            <wp:extent cx="5124450" cy="3609461"/>
-            <wp:effectExtent l="0" t="0" r="0" b="0"/>
-            <wp:docPr id="16" name="Picture 16"/>
+          <wp:inline distT="0" distB="0" distL="0" distR="0" wp14:anchorId="296858B4" wp14:editId="68B1A41F">
+            <wp:extent cx="5156835" cy="3625850"/>
+            <wp:effectExtent l="0" t="0" r="5715" b="0"/>
+            <wp:docPr id="3" name="Picture 3"/>
             <wp:cNvGraphicFramePr>
               <a:graphicFrameLocks xmlns:a="http://schemas.openxmlformats.org/drawingml/2006/main" noChangeAspect="1"/>
             </wp:cNvGraphicFramePr>
@@ -6606,7 +6646,7 @@
               <a:graphicData uri="http://schemas.openxmlformats.org/drawingml/2006/picture">
                 <pic:pic xmlns:pic="http://schemas.openxmlformats.org/drawingml/2006/picture">
                   <pic:nvPicPr>
-                    <pic:cNvPr id="0" name="Picture 21"/>
+                    <pic:cNvPr id="0" name="Picture 5"/>
                     <pic:cNvPicPr>
                       <a:picLocks noChangeAspect="1" noChangeArrowheads="1"/>
                     </pic:cNvPicPr>
@@ -6627,7 +6667,7 @@
                   <pic:spPr bwMode="auto">
                     <a:xfrm>
                       <a:off x="0" y="0"/>
-                      <a:ext cx="5167980" cy="3640122"/>
+                      <a:ext cx="5156835" cy="3625850"/>
                     </a:xfrm>
                     <a:prstGeom prst="rect">
                       <a:avLst/>
@@ -9345,12 +9385,14 @@
   </w:compat>
   <w:rsids>
     <w:rsidRoot w:val="002F6AC7"/>
+    <w:rsid w:val="00197DFB"/>
     <w:rsid w:val="0023376F"/>
     <w:rsid w:val="002F6AC7"/>
     <w:rsid w:val="003919E2"/>
     <w:rsid w:val="00434D1A"/>
     <w:rsid w:val="00980751"/>
     <w:rsid w:val="00E22BC5"/>
+    <w:rsid w:val="00EC538D"/>
   </w:rsids>
   <m:mathPr>
     <m:mathFont m:val="Cambria Math"/>
@@ -10159,7 +10201,7 @@
 </file>
 
 <file path=customXml/itemProps2.xml><?xml version="1.0" encoding="utf-8"?>
-<ds:datastoreItem xmlns:ds="http://schemas.openxmlformats.org/officeDocument/2006/customXml" ds:itemID="{51C9189F-2CC0-45D1-81BC-A2751AA956D8}">
+<ds:datastoreItem xmlns:ds="http://schemas.openxmlformats.org/officeDocument/2006/customXml" ds:itemID="{34555CAB-4E70-4411-A1FA-5EDEE8A69A14}">
   <ds:schemaRefs>
     <ds:schemaRef ds:uri="http://schemas.openxmlformats.org/officeDocument/2006/bibliography"/>
   </ds:schemaRefs>

</xml_diff>